<commit_message>
Jour 1 / section 2
</commit_message>
<xml_diff>
--- a/compte rendu designe.docx
+++ b/compte rendu designe.docx
@@ -3,8 +3,38 @@
 <w:document xmlns:wpc="http://schemas.microsoft.com/office/word/2010/wordprocessingCanvas" xmlns:cx="http://schemas.microsoft.com/office/drawing/2014/chartex" xmlns:mc="http://schemas.openxmlformats.org/markup-compatibility/2006" xmlns:o="urn:schemas-microsoft-com:office:office" xmlns:r="http://schemas.openxmlformats.org/officeDocument/2006/relationships" xmlns:m="http://schemas.openxmlformats.org/officeDocument/2006/math" xmlns:v="urn:schemas-microsoft-com:vml" xmlns:wp14="http://schemas.microsoft.com/office/word/2010/wordprocessingDrawing" xmlns:wp="http://schemas.openxmlformats.org/drawingml/2006/wordprocessingDrawing" xmlns:w10="urn:schemas-microsoft-com:office:word" xmlns:w="http://schemas.openxmlformats.org/wordprocessingml/2006/main" xmlns:w14="http://schemas.microsoft.com/office/word/2010/wordml" xmlns:w15="http://schemas.microsoft.com/office/word/2012/wordml" xmlns:w16se="http://schemas.microsoft.com/office/word/2015/wordml/symex" xmlns:wpg="http://schemas.microsoft.com/office/word/2010/wordprocessingGroup" xmlns:wpi="http://schemas.microsoft.com/office/word/2010/wordprocessingInk" xmlns:wne="http://schemas.microsoft.com/office/word/2006/wordml" xmlns:wps="http://schemas.microsoft.com/office/word/2010/wordprocessingShape" mc:Ignorable="w14 w15 w16se wp14">
   <w:body>
     <w:p>
-      <w:r>
+      <w:pPr>
+        <w:jc w:val="center"/>
+        <w:rPr>
+          <w:rFonts w:cstheme="minorHAnsi"/>
+          <w:sz w:val="56"/>
+          <w:szCs w:val="56"/>
+        </w:rPr>
+      </w:pPr>
+      <w:r>
+        <w:rPr>
+          <w:rFonts w:cstheme="minorHAnsi"/>
+          <w:sz w:val="56"/>
+          <w:szCs w:val="56"/>
+        </w:rPr>
         <w:t>Sommaire</w:t>
+      </w:r>
+    </w:p>
+    <w:p>
+      <w:pPr>
+        <w:rPr>
+          <w:rFonts w:cstheme="minorHAnsi"/>
+          <w:sz w:val="28"/>
+          <w:szCs w:val="28"/>
+        </w:rPr>
+      </w:pPr>
+      <w:r>
+        <w:rPr>
+          <w:rFonts w:cstheme="minorHAnsi"/>
+          <w:sz w:val="28"/>
+          <w:szCs w:val="28"/>
+        </w:rPr>
+        <w:t>Page 1 ……………………………………………………………………………………………</w:t>
       </w:r>
     </w:p>
     <w:p/>
@@ -65,10 +95,7 @@
         <w:t xml:space="preserve">Rapport d'activités </w:t>
       </w:r>
       <w:r>
-        <w:t xml:space="preserve">: </w:t>
-      </w:r>
-      <w:r>
-        <w:t>Refonte d’un design</w:t>
+        <w:t>: Refonte d’un design</w:t>
       </w:r>
     </w:p>
     <w:p>
@@ -132,19 +159,56 @@
           <w:shd w:val="clear" w:color="auto" w:fill="FFFFFF"/>
         </w:rPr>
       </w:pPr>
-      <w:bookmarkStart w:id="0" w:name="_GoBack"/>
-      <w:bookmarkEnd w:id="0"/>
-    </w:p>
-    <w:p>
-      <w:pPr>
-        <w:spacing w:before="240" w:after="240" w:line="276" w:lineRule="auto"/>
-        <w:ind w:left="720"/>
+      <w:r>
         <w:rPr>
           <w:rFonts w:asciiTheme="majorBidi" w:hAnsiTheme="majorBidi" w:cstheme="majorBidi"/>
+          <w:noProof/>
           <w:color w:val="222222"/>
           <w:shd w:val="clear" w:color="auto" w:fill="FFFFFF"/>
-        </w:rPr>
-      </w:pPr>
+          <w:lang w:eastAsia="fr-FR"/>
+        </w:rPr>
+        <w:drawing>
+          <wp:inline distT="0" distB="0" distL="0" distR="0">
+            <wp:extent cx="5760720" cy="2710180"/>
+            <wp:effectExtent l="0" t="0" r="0" b="0"/>
+            <wp:docPr id="2" name="Image 2"/>
+            <wp:cNvGraphicFramePr>
+              <a:graphicFrameLocks xmlns:a="http://schemas.openxmlformats.org/drawingml/2006/main" noChangeAspect="1"/>
+            </wp:cNvGraphicFramePr>
+            <a:graphic xmlns:a="http://schemas.openxmlformats.org/drawingml/2006/main">
+              <a:graphicData uri="http://schemas.openxmlformats.org/drawingml/2006/picture">
+                <pic:pic xmlns:pic="http://schemas.openxmlformats.org/drawingml/2006/picture">
+                  <pic:nvPicPr>
+                    <pic:cNvPr id="2" name="git.png"/>
+                    <pic:cNvPicPr/>
+                  </pic:nvPicPr>
+                  <pic:blipFill>
+                    <a:blip r:embed="rId5">
+                      <a:extLst>
+                        <a:ext uri="{28A0092B-C50C-407E-A947-70E740481C1C}">
+                          <a14:useLocalDpi xmlns:a14="http://schemas.microsoft.com/office/drawing/2010/main" val="0"/>
+                        </a:ext>
+                      </a:extLst>
+                    </a:blip>
+                    <a:stretch>
+                      <a:fillRect/>
+                    </a:stretch>
+                  </pic:blipFill>
+                  <pic:spPr>
+                    <a:xfrm>
+                      <a:off x="0" y="0"/>
+                      <a:ext cx="5760720" cy="2710180"/>
+                    </a:xfrm>
+                    <a:prstGeom prst="rect">
+                      <a:avLst/>
+                    </a:prstGeom>
+                  </pic:spPr>
+                </pic:pic>
+              </a:graphicData>
+            </a:graphic>
+          </wp:inline>
+        </w:drawing>
+      </w:r>
     </w:p>
     <w:p>
       <w:pPr>
@@ -255,7 +319,7 @@
           <w:lang w:eastAsia="fr-FR"/>
         </w:rPr>
         <w:drawing>
-          <wp:inline distT="0" distB="0" distL="0" distR="0" wp14:anchorId="73219E25" wp14:editId="6BBCE461">
+          <wp:inline distT="0" distB="0" distL="0" distR="0" wp14:anchorId="1A2F582A" wp14:editId="2555FC0E">
             <wp:extent cx="5760720" cy="2622550"/>
             <wp:effectExtent l="0" t="0" r="0" b="6350"/>
             <wp:docPr id="1" name="Image 1"/>
@@ -270,7 +334,7 @@
                     <pic:cNvPicPr/>
                   </pic:nvPicPr>
                   <pic:blipFill>
-                    <a:blip r:embed="rId5">
+                    <a:blip r:embed="rId6">
                       <a:extLst>
                         <a:ext uri="{28A0092B-C50C-407E-A947-70E740481C1C}">
                           <a14:useLocalDpi xmlns:a14="http://schemas.microsoft.com/office/drawing/2010/main" val="0"/>
@@ -298,6 +362,539 @@
       </w:r>
     </w:p>
     <w:p/>
+    <w:p>
+      <w:pPr>
+        <w:rPr>
+          <w:sz w:val="36"/>
+          <w:szCs w:val="36"/>
+        </w:rPr>
+      </w:pPr>
+      <w:r>
+        <w:rPr>
+          <w:sz w:val="36"/>
+          <w:szCs w:val="36"/>
+        </w:rPr>
+        <w:lastRenderedPageBreak/>
+        <w:t>1ere journée :</w:t>
+      </w:r>
+    </w:p>
+    <w:p>
+      <w:pPr>
+        <w:pStyle w:val="Paragraphedeliste"/>
+        <w:numPr>
+          <w:ilvl w:val="0"/>
+          <w:numId w:val="2"/>
+        </w:numPr>
+      </w:pPr>
+      <w:r>
+        <w:t>Création du logo du nouveau site :</w:t>
+      </w:r>
+    </w:p>
+    <w:p>
+      <w:r>
+        <w:rPr>
+          <w:noProof/>
+          <w:lang w:eastAsia="fr-FR"/>
+        </w:rPr>
+        <w:drawing>
+          <wp:inline distT="0" distB="0" distL="0" distR="0">
+            <wp:extent cx="5541108" cy="2216443"/>
+            <wp:effectExtent l="0" t="0" r="2540" b="0"/>
+            <wp:docPr id="3" name="Image 3"/>
+            <wp:cNvGraphicFramePr>
+              <a:graphicFrameLocks xmlns:a="http://schemas.openxmlformats.org/drawingml/2006/main" noChangeAspect="1"/>
+            </wp:cNvGraphicFramePr>
+            <a:graphic xmlns:a="http://schemas.openxmlformats.org/drawingml/2006/main">
+              <a:graphicData uri="http://schemas.openxmlformats.org/drawingml/2006/picture">
+                <pic:pic xmlns:pic="http://schemas.openxmlformats.org/drawingml/2006/picture">
+                  <pic:nvPicPr>
+                    <pic:cNvPr id="3" name="what_is_this_logo.png"/>
+                    <pic:cNvPicPr/>
+                  </pic:nvPicPr>
+                  <pic:blipFill>
+                    <a:blip r:embed="rId7">
+                      <a:extLst>
+                        <a:ext uri="{28A0092B-C50C-407E-A947-70E740481C1C}">
+                          <a14:useLocalDpi xmlns:a14="http://schemas.microsoft.com/office/drawing/2010/main" val="0"/>
+                        </a:ext>
+                      </a:extLst>
+                    </a:blip>
+                    <a:stretch>
+                      <a:fillRect/>
+                    </a:stretch>
+                  </pic:blipFill>
+                  <pic:spPr>
+                    <a:xfrm>
+                      <a:off x="0" y="0"/>
+                      <a:ext cx="5596303" cy="2238521"/>
+                    </a:xfrm>
+                    <a:prstGeom prst="rect">
+                      <a:avLst/>
+                    </a:prstGeom>
+                  </pic:spPr>
+                </pic:pic>
+              </a:graphicData>
+            </a:graphic>
+          </wp:inline>
+        </w:drawing>
+      </w:r>
+      <w:r>
+        <w:t xml:space="preserve"> </w:t>
+      </w:r>
+    </w:p>
+    <w:p/>
+    <w:p/>
+    <w:p/>
+    <w:p>
+      <w:pPr>
+        <w:pStyle w:val="Paragraphedeliste"/>
+        <w:numPr>
+          <w:ilvl w:val="0"/>
+          <w:numId w:val="2"/>
+        </w:numPr>
+      </w:pPr>
+      <w:r>
+        <w:t xml:space="preserve">Imitation des sections en </w:t>
+      </w:r>
+      <w:proofErr w:type="spellStart"/>
+      <w:r>
+        <w:t>low</w:t>
+      </w:r>
+      <w:proofErr w:type="spellEnd"/>
+      <w:r>
+        <w:t xml:space="preserve"> et </w:t>
+      </w:r>
+      <w:proofErr w:type="spellStart"/>
+      <w:r>
+        <w:t>hight</w:t>
+      </w:r>
+      <w:proofErr w:type="spellEnd"/>
+      <w:r>
+        <w:t xml:space="preserve"> </w:t>
+      </w:r>
+      <w:proofErr w:type="spellStart"/>
+      <w:r>
+        <w:t>fidelity</w:t>
+      </w:r>
+      <w:proofErr w:type="spellEnd"/>
+      <w:r>
+        <w:t> :</w:t>
+      </w:r>
+    </w:p>
+    <w:p>
+      <w:pPr>
+        <w:pStyle w:val="Paragraphedeliste"/>
+        <w:numPr>
+          <w:ilvl w:val="0"/>
+          <w:numId w:val="5"/>
+        </w:numPr>
+      </w:pPr>
+      <w:r>
+        <w:t>Section 1 :</w:t>
+      </w:r>
+    </w:p>
+    <w:p>
+      <w:pPr>
+        <w:pStyle w:val="Paragraphedeliste"/>
+        <w:numPr>
+          <w:ilvl w:val="1"/>
+          <w:numId w:val="5"/>
+        </w:numPr>
+      </w:pPr>
+      <w:proofErr w:type="spellStart"/>
+      <w:r>
+        <w:t>Low</w:t>
+      </w:r>
+      <w:proofErr w:type="spellEnd"/>
+      <w:r>
+        <w:t xml:space="preserve"> </w:t>
+      </w:r>
+      <w:proofErr w:type="spellStart"/>
+      <w:r>
+        <w:t>fidelity</w:t>
+      </w:r>
+      <w:proofErr w:type="spellEnd"/>
+      <w:r>
+        <w:t> :</w:t>
+      </w:r>
+    </w:p>
+    <w:p>
+      <w:r>
+        <w:rPr>
+          <w:noProof/>
+          <w:lang w:eastAsia="fr-FR"/>
+        </w:rPr>
+        <w:drawing>
+          <wp:inline distT="0" distB="0" distL="0" distR="0" wp14:anchorId="5DF87D18" wp14:editId="20E3D87D">
+            <wp:extent cx="5760720" cy="2776855"/>
+            <wp:effectExtent l="0" t="0" r="0" b="4445"/>
+            <wp:docPr id="4" name="Image 4"/>
+            <wp:cNvGraphicFramePr>
+              <a:graphicFrameLocks xmlns:a="http://schemas.openxmlformats.org/drawingml/2006/main" noChangeAspect="1"/>
+            </wp:cNvGraphicFramePr>
+            <a:graphic xmlns:a="http://schemas.openxmlformats.org/drawingml/2006/main">
+              <a:graphicData uri="http://schemas.openxmlformats.org/drawingml/2006/picture">
+                <pic:pic xmlns:pic="http://schemas.openxmlformats.org/drawingml/2006/picture">
+                  <pic:nvPicPr>
+                    <pic:cNvPr id="4" name="Annotation_2019-12-23_134857.png"/>
+                    <pic:cNvPicPr/>
+                  </pic:nvPicPr>
+                  <pic:blipFill>
+                    <a:blip r:embed="rId8">
+                      <a:extLst>
+                        <a:ext uri="{28A0092B-C50C-407E-A947-70E740481C1C}">
+                          <a14:useLocalDpi xmlns:a14="http://schemas.microsoft.com/office/drawing/2010/main" val="0"/>
+                        </a:ext>
+                      </a:extLst>
+                    </a:blip>
+                    <a:stretch>
+                      <a:fillRect/>
+                    </a:stretch>
+                  </pic:blipFill>
+                  <pic:spPr>
+                    <a:xfrm>
+                      <a:off x="0" y="0"/>
+                      <a:ext cx="5760720" cy="2776855"/>
+                    </a:xfrm>
+                    <a:prstGeom prst="rect">
+                      <a:avLst/>
+                    </a:prstGeom>
+                  </pic:spPr>
+                </pic:pic>
+              </a:graphicData>
+            </a:graphic>
+          </wp:inline>
+        </w:drawing>
+      </w:r>
+    </w:p>
+    <w:p>
+      <w:r>
+        <w:t xml:space="preserve">                   Création de la 1ere section en </w:t>
+      </w:r>
+      <w:proofErr w:type="spellStart"/>
+      <w:r>
+        <w:t>low</w:t>
+      </w:r>
+      <w:proofErr w:type="spellEnd"/>
+      <w:r>
+        <w:t xml:space="preserve"> </w:t>
+      </w:r>
+      <w:proofErr w:type="spellStart"/>
+      <w:r>
+        <w:t>fidelity</w:t>
+      </w:r>
+      <w:proofErr w:type="spellEnd"/>
+      <w:r>
+        <w:t xml:space="preserve"> qui contiens le header de la page ainsi qu’un </w:t>
+      </w:r>
+      <w:proofErr w:type="spellStart"/>
+      <w:r>
+        <w:t>slider</w:t>
+      </w:r>
+      <w:proofErr w:type="spellEnd"/>
+      <w:r>
+        <w:t xml:space="preserve"> et le logo du site web. </w:t>
+      </w:r>
+    </w:p>
+    <w:p>
+      <w:r>
+        <w:t xml:space="preserve">              </w:t>
+      </w:r>
+    </w:p>
+    <w:p/>
+    <w:p/>
+    <w:p/>
+    <w:p/>
+    <w:p>
+      <w:r>
+        <w:t xml:space="preserve">  </w:t>
+      </w:r>
+      <w:r>
+        <w:t xml:space="preserve">    </w:t>
+      </w:r>
+    </w:p>
+    <w:p>
+      <w:pPr>
+        <w:pStyle w:val="Paragraphedeliste"/>
+        <w:numPr>
+          <w:ilvl w:val="1"/>
+          <w:numId w:val="5"/>
+        </w:numPr>
+      </w:pPr>
+      <w:proofErr w:type="spellStart"/>
+      <w:r>
+        <w:t>Low</w:t>
+      </w:r>
+      <w:proofErr w:type="spellEnd"/>
+      <w:r>
+        <w:t xml:space="preserve"> </w:t>
+      </w:r>
+      <w:proofErr w:type="spellStart"/>
+      <w:r>
+        <w:t>fidelity</w:t>
+      </w:r>
+      <w:proofErr w:type="spellEnd"/>
+      <w:r>
+        <w:t> :</w:t>
+      </w:r>
+    </w:p>
+    <w:p>
+      <w:r>
+        <w:rPr>
+          <w:noProof/>
+          <w:lang w:eastAsia="fr-FR"/>
+        </w:rPr>
+        <w:drawing>
+          <wp:inline distT="0" distB="0" distL="0" distR="0">
+            <wp:extent cx="5760720" cy="3460750"/>
+            <wp:effectExtent l="0" t="0" r="0" b="6350"/>
+            <wp:docPr id="7" name="Image 7"/>
+            <wp:cNvGraphicFramePr>
+              <a:graphicFrameLocks xmlns:a="http://schemas.openxmlformats.org/drawingml/2006/main" noChangeAspect="1"/>
+            </wp:cNvGraphicFramePr>
+            <a:graphic xmlns:a="http://schemas.openxmlformats.org/drawingml/2006/main">
+              <a:graphicData uri="http://schemas.openxmlformats.org/drawingml/2006/picture">
+                <pic:pic xmlns:pic="http://schemas.openxmlformats.org/drawingml/2006/picture">
+                  <pic:nvPicPr>
+                    <pic:cNvPr id="7" name="Annotation 2019-12-23 152712.png"/>
+                    <pic:cNvPicPr/>
+                  </pic:nvPicPr>
+                  <pic:blipFill>
+                    <a:blip r:embed="rId9">
+                      <a:extLst>
+                        <a:ext uri="{28A0092B-C50C-407E-A947-70E740481C1C}">
+                          <a14:useLocalDpi xmlns:a14="http://schemas.microsoft.com/office/drawing/2010/main" val="0"/>
+                        </a:ext>
+                      </a:extLst>
+                    </a:blip>
+                    <a:stretch>
+                      <a:fillRect/>
+                    </a:stretch>
+                  </pic:blipFill>
+                  <pic:spPr>
+                    <a:xfrm>
+                      <a:off x="0" y="0"/>
+                      <a:ext cx="5760720" cy="3460750"/>
+                    </a:xfrm>
+                    <a:prstGeom prst="rect">
+                      <a:avLst/>
+                    </a:prstGeom>
+                  </pic:spPr>
+                </pic:pic>
+              </a:graphicData>
+            </a:graphic>
+          </wp:inline>
+        </w:drawing>
+      </w:r>
+    </w:p>
+    <w:p>
+      <w:pPr>
+        <w:tabs>
+          <w:tab w:val="left" w:pos="5354"/>
+        </w:tabs>
+      </w:pPr>
+      <w:r>
+        <w:t xml:space="preserve">Imitation du header avec modification du logo et des images dans le </w:t>
+      </w:r>
+      <w:proofErr w:type="spellStart"/>
+      <w:r>
+        <w:t>slider</w:t>
+      </w:r>
+      <w:proofErr w:type="spellEnd"/>
+      <w:r>
+        <w:t xml:space="preserve"> </w:t>
+      </w:r>
+    </w:p>
+    <w:p>
+      <w:pPr>
+        <w:tabs>
+          <w:tab w:val="left" w:pos="5354"/>
+        </w:tabs>
+      </w:pPr>
+    </w:p>
+    <w:p>
+      <w:pPr>
+        <w:tabs>
+          <w:tab w:val="left" w:pos="5354"/>
+        </w:tabs>
+      </w:pPr>
+    </w:p>
+    <w:p>
+      <w:pPr>
+        <w:pStyle w:val="Paragraphedeliste"/>
+        <w:numPr>
+          <w:ilvl w:val="0"/>
+          <w:numId w:val="5"/>
+        </w:numPr>
+        <w:tabs>
+          <w:tab w:val="left" w:pos="5354"/>
+        </w:tabs>
+      </w:pPr>
+      <w:r>
+        <w:t>Section 2 :</w:t>
+      </w:r>
+    </w:p>
+    <w:p>
+      <w:pPr>
+        <w:pStyle w:val="Paragraphedeliste"/>
+        <w:tabs>
+          <w:tab w:val="left" w:pos="5354"/>
+        </w:tabs>
+        <w:ind w:left="1495"/>
+      </w:pPr>
+      <w:r>
+        <w:t xml:space="preserve">2.1 </w:t>
+      </w:r>
+      <w:proofErr w:type="spellStart"/>
+      <w:r>
+        <w:t>low</w:t>
+      </w:r>
+      <w:proofErr w:type="spellEnd"/>
+      <w:r>
+        <w:t xml:space="preserve"> </w:t>
+      </w:r>
+      <w:proofErr w:type="spellStart"/>
+      <w:r>
+        <w:t>fidelity</w:t>
+      </w:r>
+      <w:proofErr w:type="spellEnd"/>
+      <w:r>
+        <w:t xml:space="preserve"> </w:t>
+      </w:r>
+    </w:p>
+    <w:p>
+      <w:r>
+        <w:rPr>
+          <w:noProof/>
+          <w:lang w:eastAsia="fr-FR"/>
+        </w:rPr>
+        <w:drawing>
+          <wp:inline distT="0" distB="0" distL="0" distR="0" wp14:anchorId="7891B409" wp14:editId="08B4C8DD">
+            <wp:extent cx="5302590" cy="2094523"/>
+            <wp:effectExtent l="0" t="0" r="0" b="1270"/>
+            <wp:docPr id="8" name="Image 8"/>
+            <wp:cNvGraphicFramePr>
+              <a:graphicFrameLocks xmlns:a="http://schemas.openxmlformats.org/drawingml/2006/main" noChangeAspect="1"/>
+            </wp:cNvGraphicFramePr>
+            <a:graphic xmlns:a="http://schemas.openxmlformats.org/drawingml/2006/main">
+              <a:graphicData uri="http://schemas.openxmlformats.org/drawingml/2006/picture">
+                <pic:pic xmlns:pic="http://schemas.openxmlformats.org/drawingml/2006/picture">
+                  <pic:nvPicPr>
+                    <pic:cNvPr id="8" name="2.png"/>
+                    <pic:cNvPicPr/>
+                  </pic:nvPicPr>
+                  <pic:blipFill>
+                    <a:blip r:embed="rId10">
+                      <a:extLst>
+                        <a:ext uri="{28A0092B-C50C-407E-A947-70E740481C1C}">
+                          <a14:useLocalDpi xmlns:a14="http://schemas.microsoft.com/office/drawing/2010/main" val="0"/>
+                        </a:ext>
+                      </a:extLst>
+                    </a:blip>
+                    <a:stretch>
+                      <a:fillRect/>
+                    </a:stretch>
+                  </pic:blipFill>
+                  <pic:spPr>
+                    <a:xfrm>
+                      <a:off x="0" y="0"/>
+                      <a:ext cx="5314609" cy="2099271"/>
+                    </a:xfrm>
+                    <a:prstGeom prst="rect">
+                      <a:avLst/>
+                    </a:prstGeom>
+                  </pic:spPr>
+                </pic:pic>
+              </a:graphicData>
+            </a:graphic>
+          </wp:inline>
+        </w:drawing>
+      </w:r>
+    </w:p>
+    <w:p>
+      <w:r>
+        <w:t xml:space="preserve">                          </w:t>
+      </w:r>
+    </w:p>
+    <w:p/>
+    <w:p/>
+    <w:p/>
+    <w:p/>
+    <w:p/>
+    <w:p/>
+    <w:p>
+      <w:r>
+        <w:t xml:space="preserve">                             2.2 </w:t>
+      </w:r>
+      <w:proofErr w:type="spellStart"/>
+      <w:r>
+        <w:t>height</w:t>
+      </w:r>
+      <w:proofErr w:type="spellEnd"/>
+      <w:r>
+        <w:t xml:space="preserve"> </w:t>
+      </w:r>
+      <w:proofErr w:type="spellStart"/>
+      <w:r>
+        <w:t>fidelity</w:t>
+      </w:r>
+      <w:proofErr w:type="spellEnd"/>
+    </w:p>
+    <w:p>
+      <w:r>
+        <w:rPr>
+          <w:noProof/>
+          <w:lang w:eastAsia="fr-FR"/>
+        </w:rPr>
+        <w:drawing>
+          <wp:inline distT="0" distB="0" distL="0" distR="0">
+            <wp:extent cx="5760720" cy="3071495"/>
+            <wp:effectExtent l="0" t="0" r="0" b="0"/>
+            <wp:docPr id="9" name="Image 9"/>
+            <wp:cNvGraphicFramePr>
+              <a:graphicFrameLocks xmlns:a="http://schemas.openxmlformats.org/drawingml/2006/main" noChangeAspect="1"/>
+            </wp:cNvGraphicFramePr>
+            <a:graphic xmlns:a="http://schemas.openxmlformats.org/drawingml/2006/main">
+              <a:graphicData uri="http://schemas.openxmlformats.org/drawingml/2006/picture">
+                <pic:pic xmlns:pic="http://schemas.openxmlformats.org/drawingml/2006/picture">
+                  <pic:nvPicPr>
+                    <pic:cNvPr id="9" name="Annotation 2019-12-23 155137.png"/>
+                    <pic:cNvPicPr/>
+                  </pic:nvPicPr>
+                  <pic:blipFill>
+                    <a:blip r:embed="rId11">
+                      <a:extLst>
+                        <a:ext uri="{28A0092B-C50C-407E-A947-70E740481C1C}">
+                          <a14:useLocalDpi xmlns:a14="http://schemas.microsoft.com/office/drawing/2010/main" val="0"/>
+                        </a:ext>
+                      </a:extLst>
+                    </a:blip>
+                    <a:stretch>
+                      <a:fillRect/>
+                    </a:stretch>
+                  </pic:blipFill>
+                  <pic:spPr>
+                    <a:xfrm>
+                      <a:off x="0" y="0"/>
+                      <a:ext cx="5760720" cy="3071495"/>
+                    </a:xfrm>
+                    <a:prstGeom prst="rect">
+                      <a:avLst/>
+                    </a:prstGeom>
+                  </pic:spPr>
+                </pic:pic>
+              </a:graphicData>
+            </a:graphic>
+          </wp:inline>
+        </w:drawing>
+      </w:r>
+    </w:p>
+    <w:p>
+      <w:bookmarkStart w:id="0" w:name="_GoBack"/>
+      <w:bookmarkEnd w:id="0"/>
+    </w:p>
+    <w:p/>
+    <w:p/>
     <w:p/>
     <w:p/>
     <w:p/>
@@ -318,6 +915,205 @@
 <file path=word/numbering.xml><?xml version="1.0" encoding="utf-8"?>
 <w:numbering xmlns:wpc="http://schemas.microsoft.com/office/word/2010/wordprocessingCanvas" xmlns:cx="http://schemas.microsoft.com/office/drawing/2014/chartex" xmlns:mc="http://schemas.openxmlformats.org/markup-compatibility/2006" xmlns:o="urn:schemas-microsoft-com:office:office" xmlns:r="http://schemas.openxmlformats.org/officeDocument/2006/relationships" xmlns:m="http://schemas.openxmlformats.org/officeDocument/2006/math" xmlns:v="urn:schemas-microsoft-com:vml" xmlns:wp14="http://schemas.microsoft.com/office/word/2010/wordprocessingDrawing" xmlns:wp="http://schemas.openxmlformats.org/drawingml/2006/wordprocessingDrawing" xmlns:w10="urn:schemas-microsoft-com:office:word" xmlns:w="http://schemas.openxmlformats.org/wordprocessingml/2006/main" xmlns:w14="http://schemas.microsoft.com/office/word/2010/wordml" xmlns:w15="http://schemas.microsoft.com/office/word/2012/wordml" xmlns:w16se="http://schemas.microsoft.com/office/word/2015/wordml/symex" xmlns:wpg="http://schemas.microsoft.com/office/word/2010/wordprocessingGroup" xmlns:wpi="http://schemas.microsoft.com/office/word/2010/wordprocessingInk" xmlns:wne="http://schemas.microsoft.com/office/word/2006/wordml" xmlns:wps="http://schemas.microsoft.com/office/word/2010/wordprocessingShape" mc:Ignorable="w14 w15 w16se wp14">
   <w:abstractNum w:abstractNumId="0" w15:restartNumberingAfterBreak="0">
+    <w:nsid w:val="10D60F65"/>
+    <w:multiLevelType w:val="hybridMultilevel"/>
+    <w:tmpl w:val="72C43B7A"/>
+    <w:lvl w:ilvl="0" w:tplc="040C000F">
+      <w:start w:val="1"/>
+      <w:numFmt w:val="decimal"/>
+      <w:lvlText w:val="%1."/>
+      <w:lvlJc w:val="left"/>
+      <w:pPr>
+        <w:ind w:left="1489" w:hanging="360"/>
+      </w:pPr>
+    </w:lvl>
+    <w:lvl w:ilvl="1" w:tplc="040C0019" w:tentative="1">
+      <w:start w:val="1"/>
+      <w:numFmt w:val="lowerLetter"/>
+      <w:lvlText w:val="%2."/>
+      <w:lvlJc w:val="left"/>
+      <w:pPr>
+        <w:ind w:left="2209" w:hanging="360"/>
+      </w:pPr>
+    </w:lvl>
+    <w:lvl w:ilvl="2" w:tplc="040C001B" w:tentative="1">
+      <w:start w:val="1"/>
+      <w:numFmt w:val="lowerRoman"/>
+      <w:lvlText w:val="%3."/>
+      <w:lvlJc w:val="right"/>
+      <w:pPr>
+        <w:ind w:left="2929" w:hanging="180"/>
+      </w:pPr>
+    </w:lvl>
+    <w:lvl w:ilvl="3" w:tplc="040C000F" w:tentative="1">
+      <w:start w:val="1"/>
+      <w:numFmt w:val="decimal"/>
+      <w:lvlText w:val="%4."/>
+      <w:lvlJc w:val="left"/>
+      <w:pPr>
+        <w:ind w:left="3649" w:hanging="360"/>
+      </w:pPr>
+    </w:lvl>
+    <w:lvl w:ilvl="4" w:tplc="040C0019" w:tentative="1">
+      <w:start w:val="1"/>
+      <w:numFmt w:val="lowerLetter"/>
+      <w:lvlText w:val="%5."/>
+      <w:lvlJc w:val="left"/>
+      <w:pPr>
+        <w:ind w:left="4369" w:hanging="360"/>
+      </w:pPr>
+    </w:lvl>
+    <w:lvl w:ilvl="5" w:tplc="040C001B" w:tentative="1">
+      <w:start w:val="1"/>
+      <w:numFmt w:val="lowerRoman"/>
+      <w:lvlText w:val="%6."/>
+      <w:lvlJc w:val="right"/>
+      <w:pPr>
+        <w:ind w:left="5089" w:hanging="180"/>
+      </w:pPr>
+    </w:lvl>
+    <w:lvl w:ilvl="6" w:tplc="040C000F" w:tentative="1">
+      <w:start w:val="1"/>
+      <w:numFmt w:val="decimal"/>
+      <w:lvlText w:val="%7."/>
+      <w:lvlJc w:val="left"/>
+      <w:pPr>
+        <w:ind w:left="5809" w:hanging="360"/>
+      </w:pPr>
+    </w:lvl>
+    <w:lvl w:ilvl="7" w:tplc="040C0019" w:tentative="1">
+      <w:start w:val="1"/>
+      <w:numFmt w:val="lowerLetter"/>
+      <w:lvlText w:val="%8."/>
+      <w:lvlJc w:val="left"/>
+      <w:pPr>
+        <w:ind w:left="6529" w:hanging="360"/>
+      </w:pPr>
+    </w:lvl>
+    <w:lvl w:ilvl="8" w:tplc="040C001B" w:tentative="1">
+      <w:start w:val="1"/>
+      <w:numFmt w:val="lowerRoman"/>
+      <w:lvlText w:val="%9."/>
+      <w:lvlJc w:val="right"/>
+      <w:pPr>
+        <w:ind w:left="7249" w:hanging="180"/>
+      </w:pPr>
+    </w:lvl>
+  </w:abstractNum>
+  <w:abstractNum w:abstractNumId="1" w15:restartNumberingAfterBreak="0">
+    <w:nsid w:val="175B20C7"/>
+    <w:multiLevelType w:val="hybridMultilevel"/>
+    <w:tmpl w:val="BE38DA70"/>
+    <w:lvl w:ilvl="0" w:tplc="040C0001">
+      <w:start w:val="1"/>
+      <w:numFmt w:val="bullet"/>
+      <w:lvlText w:val=""/>
+      <w:lvlJc w:val="left"/>
+      <w:pPr>
+        <w:ind w:left="769" w:hanging="360"/>
+      </w:pPr>
+      <w:rPr>
+        <w:rFonts w:ascii="Symbol" w:hAnsi="Symbol" w:hint="default"/>
+      </w:rPr>
+    </w:lvl>
+    <w:lvl w:ilvl="1" w:tplc="040C0003" w:tentative="1">
+      <w:start w:val="1"/>
+      <w:numFmt w:val="bullet"/>
+      <w:lvlText w:val="o"/>
+      <w:lvlJc w:val="left"/>
+      <w:pPr>
+        <w:ind w:left="1489" w:hanging="360"/>
+      </w:pPr>
+      <w:rPr>
+        <w:rFonts w:ascii="Courier New" w:hAnsi="Courier New" w:cs="Courier New" w:hint="default"/>
+      </w:rPr>
+    </w:lvl>
+    <w:lvl w:ilvl="2" w:tplc="040C0005" w:tentative="1">
+      <w:start w:val="1"/>
+      <w:numFmt w:val="bullet"/>
+      <w:lvlText w:val=""/>
+      <w:lvlJc w:val="left"/>
+      <w:pPr>
+        <w:ind w:left="2209" w:hanging="360"/>
+      </w:pPr>
+      <w:rPr>
+        <w:rFonts w:ascii="Wingdings" w:hAnsi="Wingdings" w:hint="default"/>
+      </w:rPr>
+    </w:lvl>
+    <w:lvl w:ilvl="3" w:tplc="040C0001" w:tentative="1">
+      <w:start w:val="1"/>
+      <w:numFmt w:val="bullet"/>
+      <w:lvlText w:val=""/>
+      <w:lvlJc w:val="left"/>
+      <w:pPr>
+        <w:ind w:left="2929" w:hanging="360"/>
+      </w:pPr>
+      <w:rPr>
+        <w:rFonts w:ascii="Symbol" w:hAnsi="Symbol" w:hint="default"/>
+      </w:rPr>
+    </w:lvl>
+    <w:lvl w:ilvl="4" w:tplc="040C0003" w:tentative="1">
+      <w:start w:val="1"/>
+      <w:numFmt w:val="bullet"/>
+      <w:lvlText w:val="o"/>
+      <w:lvlJc w:val="left"/>
+      <w:pPr>
+        <w:ind w:left="3649" w:hanging="360"/>
+      </w:pPr>
+      <w:rPr>
+        <w:rFonts w:ascii="Courier New" w:hAnsi="Courier New" w:cs="Courier New" w:hint="default"/>
+      </w:rPr>
+    </w:lvl>
+    <w:lvl w:ilvl="5" w:tplc="040C0005" w:tentative="1">
+      <w:start w:val="1"/>
+      <w:numFmt w:val="bullet"/>
+      <w:lvlText w:val=""/>
+      <w:lvlJc w:val="left"/>
+      <w:pPr>
+        <w:ind w:left="4369" w:hanging="360"/>
+      </w:pPr>
+      <w:rPr>
+        <w:rFonts w:ascii="Wingdings" w:hAnsi="Wingdings" w:hint="default"/>
+      </w:rPr>
+    </w:lvl>
+    <w:lvl w:ilvl="6" w:tplc="040C0001" w:tentative="1">
+      <w:start w:val="1"/>
+      <w:numFmt w:val="bullet"/>
+      <w:lvlText w:val=""/>
+      <w:lvlJc w:val="left"/>
+      <w:pPr>
+        <w:ind w:left="5089" w:hanging="360"/>
+      </w:pPr>
+      <w:rPr>
+        <w:rFonts w:ascii="Symbol" w:hAnsi="Symbol" w:hint="default"/>
+      </w:rPr>
+    </w:lvl>
+    <w:lvl w:ilvl="7" w:tplc="040C0003" w:tentative="1">
+      <w:start w:val="1"/>
+      <w:numFmt w:val="bullet"/>
+      <w:lvlText w:val="o"/>
+      <w:lvlJc w:val="left"/>
+      <w:pPr>
+        <w:ind w:left="5809" w:hanging="360"/>
+      </w:pPr>
+      <w:rPr>
+        <w:rFonts w:ascii="Courier New" w:hAnsi="Courier New" w:cs="Courier New" w:hint="default"/>
+      </w:rPr>
+    </w:lvl>
+    <w:lvl w:ilvl="8" w:tplc="040C0005" w:tentative="1">
+      <w:start w:val="1"/>
+      <w:numFmt w:val="bullet"/>
+      <w:lvlText w:val=""/>
+      <w:lvlJc w:val="left"/>
+      <w:pPr>
+        <w:ind w:left="6529" w:hanging="360"/>
+      </w:pPr>
+      <w:rPr>
+        <w:rFonts w:ascii="Wingdings" w:hAnsi="Wingdings" w:hint="default"/>
+      </w:rPr>
+    </w:lvl>
+  </w:abstractNum>
+  <w:abstractNum w:abstractNumId="2" w15:restartNumberingAfterBreak="0">
     <w:nsid w:val="2AD858D8"/>
     <w:multiLevelType w:val="multilevel"/>
     <w:tmpl w:val="24FC571A"/>
@@ -430,8 +1226,313 @@
       </w:rPr>
     </w:lvl>
   </w:abstractNum>
+  <w:abstractNum w:abstractNumId="3" w15:restartNumberingAfterBreak="0">
+    <w:nsid w:val="306129D6"/>
+    <w:multiLevelType w:val="multilevel"/>
+    <w:tmpl w:val="F68C128A"/>
+    <w:lvl w:ilvl="0">
+      <w:start w:val="1"/>
+      <w:numFmt w:val="decimal"/>
+      <w:lvlText w:val="%1."/>
+      <w:lvlJc w:val="left"/>
+      <w:pPr>
+        <w:ind w:left="1495" w:hanging="360"/>
+      </w:pPr>
+    </w:lvl>
+    <w:lvl w:ilvl="1">
+      <w:start w:val="1"/>
+      <w:numFmt w:val="decimal"/>
+      <w:isLgl/>
+      <w:lvlText w:val="%1.%2"/>
+      <w:lvlJc w:val="left"/>
+      <w:pPr>
+        <w:ind w:left="1855" w:hanging="360"/>
+      </w:pPr>
+      <w:rPr>
+        <w:rFonts w:hint="default"/>
+      </w:rPr>
+    </w:lvl>
+    <w:lvl w:ilvl="2">
+      <w:start w:val="1"/>
+      <w:numFmt w:val="decimal"/>
+      <w:isLgl/>
+      <w:lvlText w:val="%1.%2.%3"/>
+      <w:lvlJc w:val="left"/>
+      <w:pPr>
+        <w:ind w:left="2575" w:hanging="720"/>
+      </w:pPr>
+      <w:rPr>
+        <w:rFonts w:hint="default"/>
+      </w:rPr>
+    </w:lvl>
+    <w:lvl w:ilvl="3">
+      <w:start w:val="1"/>
+      <w:numFmt w:val="decimal"/>
+      <w:isLgl/>
+      <w:lvlText w:val="%1.%2.%3.%4"/>
+      <w:lvlJc w:val="left"/>
+      <w:pPr>
+        <w:ind w:left="2935" w:hanging="720"/>
+      </w:pPr>
+      <w:rPr>
+        <w:rFonts w:hint="default"/>
+      </w:rPr>
+    </w:lvl>
+    <w:lvl w:ilvl="4">
+      <w:start w:val="1"/>
+      <w:numFmt w:val="decimal"/>
+      <w:isLgl/>
+      <w:lvlText w:val="%1.%2.%3.%4.%5"/>
+      <w:lvlJc w:val="left"/>
+      <w:pPr>
+        <w:ind w:left="3655" w:hanging="1080"/>
+      </w:pPr>
+      <w:rPr>
+        <w:rFonts w:hint="default"/>
+      </w:rPr>
+    </w:lvl>
+    <w:lvl w:ilvl="5">
+      <w:start w:val="1"/>
+      <w:numFmt w:val="decimal"/>
+      <w:isLgl/>
+      <w:lvlText w:val="%1.%2.%3.%4.%5.%6"/>
+      <w:lvlJc w:val="left"/>
+      <w:pPr>
+        <w:ind w:left="4015" w:hanging="1080"/>
+      </w:pPr>
+      <w:rPr>
+        <w:rFonts w:hint="default"/>
+      </w:rPr>
+    </w:lvl>
+    <w:lvl w:ilvl="6">
+      <w:start w:val="1"/>
+      <w:numFmt w:val="decimal"/>
+      <w:isLgl/>
+      <w:lvlText w:val="%1.%2.%3.%4.%5.%6.%7"/>
+      <w:lvlJc w:val="left"/>
+      <w:pPr>
+        <w:ind w:left="4735" w:hanging="1440"/>
+      </w:pPr>
+      <w:rPr>
+        <w:rFonts w:hint="default"/>
+      </w:rPr>
+    </w:lvl>
+    <w:lvl w:ilvl="7">
+      <w:start w:val="1"/>
+      <w:numFmt w:val="decimal"/>
+      <w:isLgl/>
+      <w:lvlText w:val="%1.%2.%3.%4.%5.%6.%7.%8"/>
+      <w:lvlJc w:val="left"/>
+      <w:pPr>
+        <w:ind w:left="5095" w:hanging="1440"/>
+      </w:pPr>
+      <w:rPr>
+        <w:rFonts w:hint="default"/>
+      </w:rPr>
+    </w:lvl>
+    <w:lvl w:ilvl="8">
+      <w:start w:val="1"/>
+      <w:numFmt w:val="decimal"/>
+      <w:isLgl/>
+      <w:lvlText w:val="%1.%2.%3.%4.%5.%6.%7.%8.%9"/>
+      <w:lvlJc w:val="left"/>
+      <w:pPr>
+        <w:ind w:left="5455" w:hanging="1440"/>
+      </w:pPr>
+      <w:rPr>
+        <w:rFonts w:hint="default"/>
+      </w:rPr>
+    </w:lvl>
+  </w:abstractNum>
+  <w:abstractNum w:abstractNumId="4" w15:restartNumberingAfterBreak="0">
+    <w:nsid w:val="31315AEE"/>
+    <w:multiLevelType w:val="hybridMultilevel"/>
+    <w:tmpl w:val="276266A8"/>
+    <w:lvl w:ilvl="0" w:tplc="040C000F">
+      <w:start w:val="1"/>
+      <w:numFmt w:val="decimal"/>
+      <w:lvlText w:val="%1."/>
+      <w:lvlJc w:val="left"/>
+      <w:pPr>
+        <w:ind w:left="720" w:hanging="360"/>
+      </w:pPr>
+    </w:lvl>
+    <w:lvl w:ilvl="1" w:tplc="040C0019" w:tentative="1">
+      <w:start w:val="1"/>
+      <w:numFmt w:val="lowerLetter"/>
+      <w:lvlText w:val="%2."/>
+      <w:lvlJc w:val="left"/>
+      <w:pPr>
+        <w:ind w:left="1440" w:hanging="360"/>
+      </w:pPr>
+    </w:lvl>
+    <w:lvl w:ilvl="2" w:tplc="040C001B" w:tentative="1">
+      <w:start w:val="1"/>
+      <w:numFmt w:val="lowerRoman"/>
+      <w:lvlText w:val="%3."/>
+      <w:lvlJc w:val="right"/>
+      <w:pPr>
+        <w:ind w:left="2160" w:hanging="180"/>
+      </w:pPr>
+    </w:lvl>
+    <w:lvl w:ilvl="3" w:tplc="040C000F" w:tentative="1">
+      <w:start w:val="1"/>
+      <w:numFmt w:val="decimal"/>
+      <w:lvlText w:val="%4."/>
+      <w:lvlJc w:val="left"/>
+      <w:pPr>
+        <w:ind w:left="2880" w:hanging="360"/>
+      </w:pPr>
+    </w:lvl>
+    <w:lvl w:ilvl="4" w:tplc="040C0019" w:tentative="1">
+      <w:start w:val="1"/>
+      <w:numFmt w:val="lowerLetter"/>
+      <w:lvlText w:val="%5."/>
+      <w:lvlJc w:val="left"/>
+      <w:pPr>
+        <w:ind w:left="3600" w:hanging="360"/>
+      </w:pPr>
+    </w:lvl>
+    <w:lvl w:ilvl="5" w:tplc="040C001B" w:tentative="1">
+      <w:start w:val="1"/>
+      <w:numFmt w:val="lowerRoman"/>
+      <w:lvlText w:val="%6."/>
+      <w:lvlJc w:val="right"/>
+      <w:pPr>
+        <w:ind w:left="4320" w:hanging="180"/>
+      </w:pPr>
+    </w:lvl>
+    <w:lvl w:ilvl="6" w:tplc="040C000F" w:tentative="1">
+      <w:start w:val="1"/>
+      <w:numFmt w:val="decimal"/>
+      <w:lvlText w:val="%7."/>
+      <w:lvlJc w:val="left"/>
+      <w:pPr>
+        <w:ind w:left="5040" w:hanging="360"/>
+      </w:pPr>
+    </w:lvl>
+    <w:lvl w:ilvl="7" w:tplc="040C0019" w:tentative="1">
+      <w:start w:val="1"/>
+      <w:numFmt w:val="lowerLetter"/>
+      <w:lvlText w:val="%8."/>
+      <w:lvlJc w:val="left"/>
+      <w:pPr>
+        <w:ind w:left="5760" w:hanging="360"/>
+      </w:pPr>
+    </w:lvl>
+    <w:lvl w:ilvl="8" w:tplc="040C001B" w:tentative="1">
+      <w:start w:val="1"/>
+      <w:numFmt w:val="lowerRoman"/>
+      <w:lvlText w:val="%9."/>
+      <w:lvlJc w:val="right"/>
+      <w:pPr>
+        <w:ind w:left="6480" w:hanging="180"/>
+      </w:pPr>
+    </w:lvl>
+  </w:abstractNum>
+  <w:abstractNum w:abstractNumId="5" w15:restartNumberingAfterBreak="0">
+    <w:nsid w:val="5ADB52AC"/>
+    <w:multiLevelType w:val="multilevel"/>
+    <w:tmpl w:val="040C001F"/>
+    <w:lvl w:ilvl="0">
+      <w:start w:val="1"/>
+      <w:numFmt w:val="decimal"/>
+      <w:lvlText w:val="%1."/>
+      <w:lvlJc w:val="left"/>
+      <w:pPr>
+        <w:ind w:left="360" w:hanging="360"/>
+      </w:pPr>
+    </w:lvl>
+    <w:lvl w:ilvl="1">
+      <w:start w:val="1"/>
+      <w:numFmt w:val="decimal"/>
+      <w:lvlText w:val="%1.%2."/>
+      <w:lvlJc w:val="left"/>
+      <w:pPr>
+        <w:ind w:left="792" w:hanging="432"/>
+      </w:pPr>
+    </w:lvl>
+    <w:lvl w:ilvl="2">
+      <w:start w:val="1"/>
+      <w:numFmt w:val="decimal"/>
+      <w:lvlText w:val="%1.%2.%3."/>
+      <w:lvlJc w:val="left"/>
+      <w:pPr>
+        <w:ind w:left="1224" w:hanging="504"/>
+      </w:pPr>
+    </w:lvl>
+    <w:lvl w:ilvl="3">
+      <w:start w:val="1"/>
+      <w:numFmt w:val="decimal"/>
+      <w:lvlText w:val="%1.%2.%3.%4."/>
+      <w:lvlJc w:val="left"/>
+      <w:pPr>
+        <w:ind w:left="1728" w:hanging="648"/>
+      </w:pPr>
+    </w:lvl>
+    <w:lvl w:ilvl="4">
+      <w:start w:val="1"/>
+      <w:numFmt w:val="decimal"/>
+      <w:lvlText w:val="%1.%2.%3.%4.%5."/>
+      <w:lvlJc w:val="left"/>
+      <w:pPr>
+        <w:ind w:left="2232" w:hanging="792"/>
+      </w:pPr>
+    </w:lvl>
+    <w:lvl w:ilvl="5">
+      <w:start w:val="1"/>
+      <w:numFmt w:val="decimal"/>
+      <w:lvlText w:val="%1.%2.%3.%4.%5.%6."/>
+      <w:lvlJc w:val="left"/>
+      <w:pPr>
+        <w:ind w:left="2736" w:hanging="936"/>
+      </w:pPr>
+    </w:lvl>
+    <w:lvl w:ilvl="6">
+      <w:start w:val="1"/>
+      <w:numFmt w:val="decimal"/>
+      <w:lvlText w:val="%1.%2.%3.%4.%5.%6.%7."/>
+      <w:lvlJc w:val="left"/>
+      <w:pPr>
+        <w:ind w:left="3240" w:hanging="1080"/>
+      </w:pPr>
+    </w:lvl>
+    <w:lvl w:ilvl="7">
+      <w:start w:val="1"/>
+      <w:numFmt w:val="decimal"/>
+      <w:lvlText w:val="%1.%2.%3.%4.%5.%6.%7.%8."/>
+      <w:lvlJc w:val="left"/>
+      <w:pPr>
+        <w:ind w:left="3744" w:hanging="1224"/>
+      </w:pPr>
+    </w:lvl>
+    <w:lvl w:ilvl="8">
+      <w:start w:val="1"/>
+      <w:numFmt w:val="decimal"/>
+      <w:lvlText w:val="%1.%2.%3.%4.%5.%6.%7.%8.%9."/>
+      <w:lvlJc w:val="left"/>
+      <w:pPr>
+        <w:ind w:left="4320" w:hanging="1440"/>
+      </w:pPr>
+    </w:lvl>
+  </w:abstractNum>
   <w:num w:numId="1">
+    <w:abstractNumId w:val="2"/>
+  </w:num>
+  <w:num w:numId="2">
+    <w:abstractNumId w:val="1"/>
+  </w:num>
+  <w:num w:numId="3">
     <w:abstractNumId w:val="0"/>
+  </w:num>
+  <w:num w:numId="4">
+    <w:abstractNumId w:val="4"/>
+  </w:num>
+  <w:num w:numId="5">
+    <w:abstractNumId w:val="3"/>
+  </w:num>
+  <w:num w:numId="6">
+    <w:abstractNumId w:val="5"/>
   </w:num>
 </w:numbering>
 </file>

</xml_diff>